<commit_message>
hw in electronic commerce models
</commit_message>
<xml_diff>
--- a/ElecronicEconomics/Electronic Commerce Models HW2.docx
+++ b/ElecronicEconomics/Electronic Commerce Models HW2.docx
@@ -40,9 +40,11 @@
             <w14:round/>
           </w14:textOutline>
         </w:rPr>
-        <w:t>Electronic Commerce Models</w:t>
+        <w:t>Electronic Commerce Models HW2</w:t>
       </w:r>
-      <w:r>
+    </w:p>
+    <w:p>
+      <w:pPr>
         <w:rPr>
           <w:b/>
           <w:bCs/>
@@ -60,28 +62,6 @@
             <w14:round/>
           </w14:textOutline>
         </w:rPr>
-        <w:t xml:space="preserve"> HW2</w:t>
-      </w:r>
-    </w:p>
-    <w:p>
-      <w:pPr>
-        <w:rPr>
-          <w:b/>
-          <w:bCs/>
-          <w:color w:val="156082" w:themeColor="accent1"/>
-          <w:sz w:val="36"/>
-          <w:szCs w:val="36"/>
-          <w14:shadow w14:blurRad="38100" w14:dist="25400" w14:dir="5400000" w14:sx="100000" w14:sy="100000" w14:kx="0" w14:ky="0" w14:algn="ctr">
-            <w14:srgbClr w14:val="6E747A">
-              <w14:alpha w14:val="57000"/>
-            </w14:srgbClr>
-          </w14:shadow>
-          <w14:textOutline w14:w="0" w14:cap="flat" w14:cmpd="sng" w14:algn="ctr">
-            <w14:noFill/>
-            <w14:prstDash w14:val="solid"/>
-            <w14:round/>
-          </w14:textOutline>
-        </w:rPr>
       </w:pPr>
     </w:p>
     <w:p>
@@ -279,7 +259,7 @@
     <w:p>
       <w:pPr>
         <w:rPr>
-          <w:rFonts w:ascii="David" w:hAnsi="David" w:cs="David" w:hint="cs"/>
+          <w:rFonts w:ascii="David" w:hAnsi="David" w:cs="David"/>
           <w:sz w:val="28"/>
           <w:szCs w:val="28"/>
           <w:lang w:val="en-US"/>
@@ -404,25 +384,7 @@
                   <w:szCs w:val="28"/>
                   <w:lang w:val="en-US"/>
                 </w:rPr>
-                <m:t>(-</m:t>
-              </m:r>
-              <m:r>
-                <w:rPr>
-                  <w:rFonts w:ascii="Cambria Math" w:hAnsi="Cambria Math" w:cs="David"/>
-                  <w:sz w:val="28"/>
-                  <w:szCs w:val="28"/>
-                  <w:lang w:val="en-US"/>
-                </w:rPr>
-                <m:t>5</m:t>
-              </m:r>
-              <m:r>
-                <w:rPr>
-                  <w:rFonts w:ascii="Cambria Math" w:hAnsi="Cambria Math" w:cs="David"/>
-                  <w:sz w:val="28"/>
-                  <w:szCs w:val="28"/>
-                  <w:lang w:val="en-US"/>
-                </w:rPr>
-                <m:t>)</m:t>
+                <m:t>(-5)</m:t>
               </m:r>
             </m:den>
           </m:f>
@@ -906,7 +868,7 @@
     <w:p>
       <w:pPr>
         <w:rPr>
-          <w:rFonts w:ascii="David" w:eastAsiaTheme="minorEastAsia" w:hAnsi="David" w:cs="David" w:hint="cs"/>
+          <w:rFonts w:ascii="David" w:eastAsiaTheme="minorEastAsia" w:hAnsi="David" w:cs="David"/>
           <w:sz w:val="28"/>
           <w:szCs w:val="28"/>
           <w:lang w:val="en-US"/>
@@ -956,16 +918,7 @@
               <w:szCs w:val="28"/>
               <w:lang w:val="en-US"/>
             </w:rPr>
-            <m:t>(v)</m:t>
-          </m:r>
-          <m:r>
-            <w:rPr>
-              <w:rFonts w:ascii="Cambria Math" w:eastAsiaTheme="minorEastAsia" w:hAnsi="Cambria Math" w:cs="David"/>
-              <w:sz w:val="28"/>
-              <w:szCs w:val="28"/>
-              <w:lang w:val="en-US"/>
-            </w:rPr>
-            <m:t>=v-</m:t>
+            <m:t>(v)=v-</m:t>
           </m:r>
           <m:d>
             <m:dPr>
@@ -1128,16 +1081,7 @@
               <w:szCs w:val="28"/>
               <w:lang w:val="en-US"/>
             </w:rPr>
-            <m:t>=</m:t>
-          </m:r>
-          <m:r>
-            <w:rPr>
-              <w:rFonts w:ascii="Cambria Math" w:eastAsiaTheme="minorEastAsia" w:hAnsi="Cambria Math" w:cs="David"/>
-              <w:sz w:val="28"/>
-              <w:szCs w:val="28"/>
-              <w:lang w:val="en-US"/>
-            </w:rPr>
-            <m:t>v-</m:t>
+            <m:t>=v-</m:t>
           </m:r>
           <m:f>
             <m:fPr>
@@ -1353,16 +1297,7 @@
               <w:szCs w:val="28"/>
               <w:lang w:val="en-US"/>
             </w:rPr>
-            <m:t>=</m:t>
-          </m:r>
-          <m:r>
-            <w:rPr>
-              <w:rFonts w:ascii="Cambria Math" w:eastAsiaTheme="minorEastAsia" w:hAnsi="Cambria Math" w:cs="David"/>
-              <w:sz w:val="28"/>
-              <w:szCs w:val="28"/>
-              <w:lang w:val="en-US"/>
-            </w:rPr>
-            <m:t>v-</m:t>
+            <m:t>=v-</m:t>
           </m:r>
           <m:d>
             <m:dPr>
@@ -2147,16 +2082,7 @@
                           <w:szCs w:val="28"/>
                           <w:lang w:val="en-US"/>
                         </w:rPr>
-                        <m:t>t</m:t>
-                      </m:r>
-                      <m:r>
-                        <w:rPr>
-                          <w:rFonts w:ascii="Cambria Math" w:hAnsi="Cambria Math" w:cs="David"/>
-                          <w:sz w:val="28"/>
-                          <w:szCs w:val="28"/>
-                          <w:lang w:val="en-US"/>
-                        </w:rPr>
-                        <m:t xml:space="preserve"> </m:t>
+                        <m:t xml:space="preserve">t </m:t>
                       </m:r>
                     </m:den>
                   </m:f>
@@ -2180,16 +2106,7 @@
               <w:szCs w:val="28"/>
               <w:lang w:val="en-US"/>
             </w:rPr>
-            <m:t>=</m:t>
-          </m:r>
-          <m:r>
-            <w:rPr>
-              <w:rFonts w:ascii="Cambria Math" w:eastAsiaTheme="minorEastAsia" w:hAnsi="Cambria Math" w:cs="David"/>
-              <w:sz w:val="28"/>
-              <w:szCs w:val="28"/>
-              <w:lang w:val="en-US"/>
-            </w:rPr>
-            <m:t>v-</m:t>
+            <m:t>=v-</m:t>
           </m:r>
           <m:f>
             <m:fPr>
@@ -2575,16 +2492,7 @@
                           <w:szCs w:val="28"/>
                           <w:lang w:val="en-US"/>
                         </w:rPr>
-                        <m:t>-</m:t>
-                      </m:r>
-                      <m:r>
-                        <w:rPr>
-                          <w:rFonts w:ascii="Cambria Math" w:eastAsiaTheme="minorEastAsia" w:hAnsi="Cambria Math" w:cs="David"/>
-                          <w:sz w:val="28"/>
-                          <w:szCs w:val="28"/>
-                          <w:lang w:val="en-US"/>
-                        </w:rPr>
-                        <m:t>v</m:t>
+                        <m:t>-v</m:t>
                       </m:r>
                     </m:e>
                   </m:d>
@@ -2735,7 +2643,6 @@
     <w:p>
       <w:pPr>
         <w:rPr>
-          <w:rFonts w:hint="cs"/>
           <w:sz w:val="28"/>
           <w:szCs w:val="28"/>
           <w:lang w:val="en-US"/>
@@ -3126,7 +3033,6 @@
     <w:p>
       <w:pPr>
         <w:rPr>
-          <w:rFonts w:hint="cs"/>
           <w:sz w:val="28"/>
           <w:szCs w:val="28"/>
           <w:lang w:val="en-US"/>
@@ -3311,16 +3217,7 @@
                           <w:szCs w:val="28"/>
                           <w:lang w:val="en-US"/>
                         </w:rPr>
-                        <m:t>-</m:t>
-                      </m:r>
-                      <m:r>
-                        <w:rPr>
-                          <w:rFonts w:ascii="Cambria Math" w:eastAsiaTheme="minorEastAsia" w:hAnsi="Cambria Math" w:cs="David"/>
-                          <w:sz w:val="28"/>
-                          <w:szCs w:val="28"/>
-                          <w:lang w:val="en-US"/>
-                        </w:rPr>
-                        <m:t>v</m:t>
+                        <m:t>-v</m:t>
                       </m:r>
                     </m:e>
                   </m:d>
@@ -3395,25 +3292,7 @@
               <w:szCs w:val="28"/>
               <w:lang w:val="en-US"/>
             </w:rPr>
-            <m:t>=</m:t>
-          </m:r>
-          <m:r>
-            <w:rPr>
-              <w:rFonts w:ascii="Cambria Math" w:eastAsiaTheme="minorEastAsia" w:hAnsi="Cambria Math" w:cs="David"/>
-              <w:sz w:val="28"/>
-              <w:szCs w:val="28"/>
-              <w:lang w:val="en-US"/>
-            </w:rPr>
-            <m:t>1</m:t>
-          </m:r>
-          <m:r>
-            <w:rPr>
-              <w:rFonts w:ascii="Cambria Math" w:eastAsiaTheme="minorEastAsia" w:hAnsi="Cambria Math" w:cs="David"/>
-              <w:sz w:val="28"/>
-              <w:szCs w:val="28"/>
-              <w:lang w:val="en-US"/>
-            </w:rPr>
-            <m:t>+</m:t>
+            <m:t>=1+</m:t>
           </m:r>
           <m:func>
             <m:funcPr>
@@ -3593,25 +3472,7 @@
               <w:szCs w:val="28"/>
               <w:lang w:val="en-US"/>
             </w:rPr>
-            <m:t>=</m:t>
-          </m:r>
-          <m:r>
-            <w:rPr>
-              <w:rFonts w:ascii="Cambria Math" w:eastAsiaTheme="minorEastAsia" w:hAnsi="Cambria Math" w:cs="David"/>
-              <w:sz w:val="28"/>
-              <w:szCs w:val="28"/>
-              <w:lang w:val="en-US"/>
-            </w:rPr>
-            <m:t>0</m:t>
-          </m:r>
-          <m:r>
-            <w:rPr>
-              <w:rFonts w:ascii="Cambria Math" w:eastAsiaTheme="minorEastAsia" w:hAnsi="Cambria Math" w:cs="David"/>
-              <w:sz w:val="28"/>
-              <w:szCs w:val="28"/>
-              <w:lang w:val="en-US"/>
-            </w:rPr>
-            <m:t>=</m:t>
+            <m:t>=0=</m:t>
           </m:r>
           <m:f>
             <m:fPr>
@@ -3870,7 +3731,6 @@
     <w:p>
       <w:pPr>
         <w:rPr>
-          <w:rFonts w:hint="cs"/>
           <w:sz w:val="28"/>
           <w:szCs w:val="28"/>
           <w:lang w:val="en-US"/>
@@ -4031,25 +3891,7 @@
               <w:szCs w:val="28"/>
               <w:lang w:val="en-US"/>
             </w:rPr>
-            <m:t>=</m:t>
-          </m:r>
-          <m:r>
-            <w:rPr>
-              <w:rFonts w:ascii="Cambria Math" w:eastAsiaTheme="minorEastAsia" w:hAnsi="Cambria Math" w:cs="David"/>
-              <w:sz w:val="28"/>
-              <w:szCs w:val="28"/>
-              <w:lang w:val="en-US"/>
-            </w:rPr>
-            <m:t>0=</m:t>
-          </m:r>
-          <m:r>
-            <w:rPr>
-              <w:rFonts w:ascii="Cambria Math" w:eastAsiaTheme="minorEastAsia" w:hAnsi="Cambria Math" w:cs="David"/>
-              <w:sz w:val="28"/>
-              <w:szCs w:val="28"/>
-              <w:lang w:val="en-US"/>
-            </w:rPr>
-            <m:t>v-1+</m:t>
+            <m:t>=0=v-1+</m:t>
           </m:r>
           <m:r>
             <m:rPr>
@@ -4093,16 +3935,7 @@
               <w:szCs w:val="28"/>
               <w:lang w:val="en-US"/>
             </w:rPr>
-            <m:t>v</m:t>
-          </m:r>
-          <m:r>
-            <w:rPr>
-              <w:rFonts w:ascii="Cambria Math" w:hAnsi="Cambria Math"/>
-              <w:sz w:val="28"/>
-              <w:szCs w:val="28"/>
-              <w:lang w:val="en-US"/>
-            </w:rPr>
-            <m:t>=1-W</m:t>
+            <m:t>v=1-W</m:t>
           </m:r>
           <m:d>
             <m:dPr>
@@ -4187,16 +4020,7 @@
               <w:szCs w:val="28"/>
               <w:lang w:val="en-US"/>
             </w:rPr>
-            <m:t>→</m:t>
-          </m:r>
-          <m:r>
-            <w:rPr>
-              <w:rFonts w:ascii="Cambria Math" w:hAnsi="Cambria Math"/>
-              <w:sz w:val="28"/>
-              <w:szCs w:val="28"/>
-              <w:lang w:val="en-US"/>
-            </w:rPr>
-            <m:t xml:space="preserve">W </m:t>
+            <m:t xml:space="preserve">→W </m:t>
           </m:r>
           <m:r>
             <m:rPr>
@@ -4206,27 +4030,7 @@
               <w:rStyle w:val="Strong"/>
               <w:rFonts w:ascii="Cambria Math" w:hAnsi="Cambria Math"/>
             </w:rPr>
-            <m:t>Lambert</m:t>
-          </m:r>
-          <m:r>
-            <m:rPr>
-              <m:sty m:val="p"/>
-            </m:rPr>
-            <w:rPr>
-              <w:rStyle w:val="Strong"/>
-              <w:rFonts w:ascii="Cambria Math" w:hAnsi="Cambria Math"/>
-            </w:rPr>
-            <m:t xml:space="preserve"> </m:t>
-          </m:r>
-          <m:r>
-            <m:rPr>
-              <m:sty m:val="p"/>
-            </m:rPr>
-            <w:rPr>
-              <w:rStyle w:val="Strong"/>
-              <w:rFonts w:ascii="Cambria Math" w:hAnsi="Cambria Math"/>
-            </w:rPr>
-            <m:t>function</m:t>
+            <m:t>Lambert function</m:t>
           </m:r>
         </m:oMath>
       </m:oMathPara>
@@ -4408,7 +4212,6 @@
     <w:p>
       <w:pPr>
         <w:rPr>
-          <w:rFonts w:hint="cs"/>
           <w:sz w:val="28"/>
           <w:szCs w:val="28"/>
           <w:lang w:val="en-US"/>
@@ -4537,16 +4340,7 @@
                   <w:szCs w:val="28"/>
                   <w:lang w:val="en-US"/>
                 </w:rPr>
-                <m:t>v</m:t>
-              </m:r>
-              <m:r>
-                <w:rPr>
-                  <w:rFonts w:ascii="Cambria Math" w:eastAsiaTheme="minorEastAsia" w:hAnsi="Cambria Math" w:cs="David"/>
-                  <w:sz w:val="28"/>
-                  <w:szCs w:val="28"/>
-                  <w:lang w:val="en-US"/>
-                </w:rPr>
-                <m:t>⋅</m:t>
+                <m:t>v⋅</m:t>
               </m:r>
               <m:d>
                 <m:dPr>
@@ -4884,16 +4678,7 @@
           <w:szCs w:val="28"/>
           <w:lang w:val="en-US"/>
         </w:rPr>
-        <w:t>One item single player for</w:t>
-      </w:r>
-      <w:r>
-        <w:rPr>
-          <w:rFonts w:ascii="David" w:eastAsiaTheme="minorEastAsia" w:hAnsi="David" w:cs="David"/>
-          <w:sz w:val="28"/>
-          <w:szCs w:val="28"/>
-          <w:lang w:val="en-US"/>
-        </w:rPr>
-        <w:t xml:space="preserve"> b where the reserve price is</w:t>
+        <w:t>One item single player for b where the reserve price is</w:t>
       </w:r>
       <w:r>
         <w:rPr>
@@ -5052,6 +4837,15 @@
               <w:szCs w:val="28"/>
               <w:lang w:val="en-US"/>
             </w:rPr>
+            <m:t>≈0.982</m:t>
+          </m:r>
+          <m:r>
+            <w:rPr>
+              <w:rFonts w:ascii="Cambria Math" w:hAnsi="Cambria Math"/>
+              <w:sz w:val="28"/>
+              <w:szCs w:val="28"/>
+              <w:lang w:val="en-US"/>
+            </w:rPr>
             <m:t xml:space="preserve">→W </m:t>
           </m:r>
           <m:r>
@@ -5062,27 +4856,7 @@
               <w:rStyle w:val="Strong"/>
               <w:rFonts w:ascii="Cambria Math" w:hAnsi="Cambria Math"/>
             </w:rPr>
-            <m:t>Lambert</m:t>
-          </m:r>
-          <m:r>
-            <m:rPr>
-              <m:sty m:val="p"/>
-            </m:rPr>
-            <w:rPr>
-              <w:rStyle w:val="Strong"/>
-              <w:rFonts w:ascii="Cambria Math" w:hAnsi="Cambria Math"/>
-            </w:rPr>
-            <m:t xml:space="preserve"> </m:t>
-          </m:r>
-          <m:r>
-            <m:rPr>
-              <m:sty m:val="p"/>
-            </m:rPr>
-            <w:rPr>
-              <w:rStyle w:val="Strong"/>
-              <w:rFonts w:ascii="Cambria Math" w:hAnsi="Cambria Math"/>
-            </w:rPr>
-            <m:t>function</m:t>
+            <m:t>Lambert function</m:t>
           </m:r>
         </m:oMath>
       </m:oMathPara>
@@ -5565,6 +5339,410 @@
     <w:p>
       <w:pPr>
         <w:rPr>
+          <w:rFonts w:ascii="David" w:eastAsiaTheme="minorEastAsia" w:hAnsi="David" w:cs="David"/>
+          <w:sz w:val="28"/>
+          <w:szCs w:val="28"/>
+          <w:lang w:val="en-US"/>
+        </w:rPr>
+      </w:pPr>
+      <m:oMathPara>
+        <m:oMath>
+          <m:r>
+            <w:rPr>
+              <w:rFonts w:ascii="Cambria Math" w:eastAsiaTheme="minorEastAsia" w:hAnsi="Cambria Math" w:cs="David"/>
+              <w:sz w:val="28"/>
+              <w:szCs w:val="28"/>
+              <w:lang w:val="en-US"/>
+            </w:rPr>
+            <m:t>E</m:t>
+          </m:r>
+          <m:d>
+            <m:dPr>
+              <m:begChr m:val="["/>
+              <m:endChr m:val="]"/>
+              <m:ctrlPr>
+                <w:rPr>
+                  <w:rFonts w:ascii="Cambria Math" w:eastAsiaTheme="minorEastAsia" w:hAnsi="Cambria Math" w:cs="David"/>
+                  <w:i/>
+                  <w:sz w:val="28"/>
+                  <w:szCs w:val="28"/>
+                  <w:lang w:val="en-US"/>
+                </w:rPr>
+              </m:ctrlPr>
+            </m:dPr>
+            <m:e>
+              <m:r>
+                <w:rPr>
+                  <w:rFonts w:ascii="Cambria Math" w:eastAsiaTheme="minorEastAsia" w:hAnsi="Cambria Math" w:cs="David"/>
+                  <w:sz w:val="28"/>
+                  <w:szCs w:val="28"/>
+                  <w:lang w:val="en-US"/>
+                </w:rPr>
+                <m:t>Revenue</m:t>
+              </m:r>
+            </m:e>
+          </m:d>
+          <m:r>
+            <w:rPr>
+              <w:rFonts w:ascii="Cambria Math" w:eastAsiaTheme="minorEastAsia" w:hAnsi="Cambria Math" w:cs="David"/>
+              <w:sz w:val="28"/>
+              <w:szCs w:val="28"/>
+              <w:lang w:val="en-US"/>
+            </w:rPr>
+            <m:t>=-</m:t>
+          </m:r>
+          <m:f>
+            <m:fPr>
+              <m:ctrlPr>
+                <w:rPr>
+                  <w:rFonts w:ascii="Cambria Math" w:eastAsiaTheme="minorEastAsia" w:hAnsi="Cambria Math" w:cs="David"/>
+                  <w:i/>
+                  <w:sz w:val="28"/>
+                  <w:szCs w:val="28"/>
+                  <w:lang w:val="en-US"/>
+                </w:rPr>
+              </m:ctrlPr>
+            </m:fPr>
+            <m:num>
+              <m:sSup>
+                <m:sSupPr>
+                  <m:ctrlPr>
+                    <w:rPr>
+                      <w:rFonts w:ascii="Cambria Math" w:eastAsiaTheme="minorEastAsia" w:hAnsi="Cambria Math" w:cs="David"/>
+                      <w:i/>
+                      <w:sz w:val="28"/>
+                      <w:szCs w:val="28"/>
+                      <w:lang w:val="en-US"/>
+                    </w:rPr>
+                  </m:ctrlPr>
+                </m:sSupPr>
+                <m:e>
+                  <m:r>
+                    <w:rPr>
+                      <w:rFonts w:ascii="Cambria Math" w:eastAsiaTheme="minorEastAsia" w:hAnsi="Cambria Math" w:cs="David"/>
+                      <w:sz w:val="28"/>
+                      <w:szCs w:val="28"/>
+                      <w:lang w:val="en-US"/>
+                    </w:rPr>
+                    <m:t>0.982</m:t>
+                  </m:r>
+                </m:e>
+                <m:sup>
+                  <m:r>
+                    <w:rPr>
+                      <w:rFonts w:ascii="Cambria Math" w:eastAsiaTheme="minorEastAsia" w:hAnsi="Cambria Math" w:cs="David"/>
+                      <w:sz w:val="28"/>
+                      <w:szCs w:val="28"/>
+                      <w:lang w:val="en-US"/>
+                    </w:rPr>
+                    <m:t>2</m:t>
+                  </m:r>
+                </m:sup>
+              </m:sSup>
+            </m:num>
+            <m:den>
+              <m:r>
+                <w:rPr>
+                  <w:rFonts w:ascii="Cambria Math" w:eastAsiaTheme="minorEastAsia" w:hAnsi="Cambria Math" w:cs="David"/>
+                  <w:sz w:val="28"/>
+                  <w:szCs w:val="28"/>
+                  <w:lang w:val="en-US"/>
+                </w:rPr>
+                <m:t>2</m:t>
+              </m:r>
+            </m:den>
+          </m:f>
+          <m:r>
+            <w:rPr>
+              <w:rFonts w:ascii="Cambria Math" w:eastAsiaTheme="minorEastAsia" w:hAnsi="Cambria Math" w:cs="David"/>
+              <w:sz w:val="28"/>
+              <w:szCs w:val="28"/>
+              <w:lang w:val="en-US"/>
+            </w:rPr>
+            <m:t>+0.982-</m:t>
+          </m:r>
+          <m:sSup>
+            <m:sSupPr>
+              <m:ctrlPr>
+                <w:rPr>
+                  <w:rFonts w:ascii="Cambria Math" w:eastAsiaTheme="minorEastAsia" w:hAnsi="Cambria Math" w:cs="David"/>
+                  <w:i/>
+                  <w:sz w:val="28"/>
+                  <w:szCs w:val="28"/>
+                  <w:lang w:val="en-US"/>
+                </w:rPr>
+              </m:ctrlPr>
+            </m:sSupPr>
+            <m:e>
+              <m:r>
+                <w:rPr>
+                  <w:rFonts w:ascii="Cambria Math" w:eastAsiaTheme="minorEastAsia" w:hAnsi="Cambria Math" w:cs="David"/>
+                  <w:sz w:val="28"/>
+                  <w:szCs w:val="28"/>
+                  <w:lang w:val="en-US"/>
+                </w:rPr>
+                <m:t>e</m:t>
+              </m:r>
+            </m:e>
+            <m:sup>
+              <m:r>
+                <w:rPr>
+                  <w:rFonts w:ascii="Cambria Math" w:eastAsiaTheme="minorEastAsia" w:hAnsi="Cambria Math" w:cs="David"/>
+                  <w:sz w:val="28"/>
+                  <w:szCs w:val="28"/>
+                  <w:lang w:val="en-US"/>
+                </w:rPr>
+                <m:t>0.982-5</m:t>
+              </m:r>
+            </m:sup>
+          </m:sSup>
+          <m:r>
+            <w:rPr>
+              <w:rFonts w:ascii="Cambria Math" w:eastAsiaTheme="minorEastAsia" w:hAnsi="Cambria Math" w:cs="David"/>
+              <w:sz w:val="28"/>
+              <w:szCs w:val="28"/>
+              <w:lang w:val="en-US"/>
+            </w:rPr>
+            <m:t>+</m:t>
+          </m:r>
+          <m:f>
+            <m:fPr>
+              <m:ctrlPr>
+                <w:rPr>
+                  <w:rFonts w:ascii="Cambria Math" w:eastAsiaTheme="minorEastAsia" w:hAnsi="Cambria Math" w:cs="David"/>
+                  <w:i/>
+                  <w:sz w:val="28"/>
+                  <w:szCs w:val="28"/>
+                  <w:lang w:val="en-US"/>
+                </w:rPr>
+              </m:ctrlPr>
+            </m:fPr>
+            <m:num>
+              <m:r>
+                <w:rPr>
+                  <w:rFonts w:ascii="Cambria Math" w:eastAsiaTheme="minorEastAsia" w:hAnsi="Cambria Math" w:cs="David"/>
+                  <w:sz w:val="28"/>
+                  <w:szCs w:val="28"/>
+                  <w:lang w:val="en-US"/>
+                </w:rPr>
+                <m:t>17</m:t>
+              </m:r>
+            </m:num>
+            <m:den>
+              <m:r>
+                <w:rPr>
+                  <w:rFonts w:ascii="Cambria Math" w:eastAsiaTheme="minorEastAsia" w:hAnsi="Cambria Math" w:cs="David"/>
+                  <w:sz w:val="28"/>
+                  <w:szCs w:val="28"/>
+                  <w:lang w:val="en-US"/>
+                </w:rPr>
+                <m:t>2</m:t>
+              </m:r>
+            </m:den>
+          </m:f>
+          <m:r>
+            <w:rPr>
+              <w:rFonts w:ascii="Cambria Math" w:eastAsiaTheme="minorEastAsia" w:hAnsi="Cambria Math" w:cs="David"/>
+              <w:sz w:val="28"/>
+              <w:szCs w:val="28"/>
+              <w:lang w:val="en-US"/>
+            </w:rPr>
+            <m:t>≈8.98</m:t>
+          </m:r>
+        </m:oMath>
+      </m:oMathPara>
+    </w:p>
+    <w:p>
+      <w:pPr>
+        <w:rPr>
+          <w:rFonts w:ascii="David" w:eastAsiaTheme="minorEastAsia" w:hAnsi="David" w:cs="David"/>
+          <w:sz w:val="28"/>
+          <w:szCs w:val="28"/>
+          <w:lang w:val="en-US"/>
+        </w:rPr>
+      </w:pPr>
+      <w:r>
+        <w:rPr>
+          <w:rFonts w:ascii="David" w:eastAsiaTheme="minorEastAsia" w:hAnsi="David" w:cs="David"/>
+          <w:sz w:val="28"/>
+          <w:szCs w:val="28"/>
+          <w:lang w:val="en-US"/>
+        </w:rPr>
+        <w:t xml:space="preserve">c) </w:t>
+      </w:r>
+    </w:p>
+    <w:p>
+      <w:pPr>
+        <w:bidi/>
+        <w:rPr>
+          <w:rFonts w:ascii="David" w:eastAsiaTheme="minorEastAsia" w:hAnsi="David" w:cs="David"/>
+          <w:sz w:val="28"/>
+          <w:szCs w:val="28"/>
+          <w:lang w:val="en-US"/>
+        </w:rPr>
+      </w:pPr>
+    </w:p>
+    <w:p>
+      <w:pPr>
+        <w:bidi/>
+        <w:rPr>
+          <w:rFonts w:ascii="David" w:eastAsiaTheme="minorEastAsia" w:hAnsi="David" w:cs="David"/>
+          <w:sz w:val="28"/>
+          <w:szCs w:val="28"/>
+          <w:lang w:val="en-US"/>
+        </w:rPr>
+      </w:pPr>
+    </w:p>
+    <w:p>
+      <w:pPr>
+        <w:bidi/>
+        <w:rPr>
+          <w:rFonts w:ascii="David" w:eastAsiaTheme="minorEastAsia" w:hAnsi="David" w:cs="David"/>
+          <w:sz w:val="28"/>
+          <w:szCs w:val="28"/>
+          <w:lang w:val="en-US"/>
+        </w:rPr>
+      </w:pPr>
+    </w:p>
+    <w:p>
+      <w:pPr>
+        <w:bidi/>
+        <w:rPr>
+          <w:rFonts w:ascii="David" w:eastAsiaTheme="minorEastAsia" w:hAnsi="David" w:cs="David"/>
+          <w:sz w:val="28"/>
+          <w:szCs w:val="28"/>
+          <w:lang w:val="en-US"/>
+        </w:rPr>
+      </w:pPr>
+    </w:p>
+    <w:p>
+      <w:pPr>
+        <w:bidi/>
+        <w:rPr>
+          <w:rFonts w:ascii="David" w:eastAsiaTheme="minorEastAsia" w:hAnsi="David" w:cs="David"/>
+          <w:sz w:val="28"/>
+          <w:szCs w:val="28"/>
+          <w:lang w:val="en-US"/>
+        </w:rPr>
+      </w:pPr>
+    </w:p>
+    <w:p>
+      <w:pPr>
+        <w:bidi/>
+        <w:rPr>
+          <w:rFonts w:ascii="David" w:eastAsiaTheme="minorEastAsia" w:hAnsi="David" w:cs="David"/>
+          <w:sz w:val="28"/>
+          <w:szCs w:val="28"/>
+          <w:lang w:val="en-US"/>
+        </w:rPr>
+      </w:pPr>
+    </w:p>
+    <w:p>
+      <w:pPr>
+        <w:bidi/>
+        <w:rPr>
+          <w:rFonts w:ascii="David" w:eastAsiaTheme="minorEastAsia" w:hAnsi="David" w:cs="David"/>
+          <w:sz w:val="28"/>
+          <w:szCs w:val="28"/>
+          <w:lang w:val="en-US"/>
+        </w:rPr>
+      </w:pPr>
+    </w:p>
+    <w:p>
+      <w:pPr>
+        <w:bidi/>
+        <w:rPr>
+          <w:rFonts w:ascii="David" w:eastAsiaTheme="minorEastAsia" w:hAnsi="David" w:cs="David"/>
+          <w:sz w:val="28"/>
+          <w:szCs w:val="28"/>
+          <w:lang w:val="en-US"/>
+        </w:rPr>
+      </w:pPr>
+    </w:p>
+    <w:p>
+      <w:pPr>
+        <w:bidi/>
+        <w:jc w:val="right"/>
+        <w:rPr>
+          <w:rFonts w:ascii="David" w:eastAsiaTheme="minorEastAsia" w:hAnsi="David" w:cs="David"/>
+          <w:sz w:val="28"/>
+          <w:szCs w:val="28"/>
+          <w:lang w:val="en-US"/>
+        </w:rPr>
+      </w:pPr>
+      <w:r>
+        <w:rPr>
+          <w:rFonts w:ascii="David" w:eastAsiaTheme="minorEastAsia" w:hAnsi="David" w:cs="David"/>
+          <w:sz w:val="28"/>
+          <w:szCs w:val="28"/>
+          <w:lang w:val="en-US"/>
+        </w:rPr>
+        <w:lastRenderedPageBreak/>
+        <w:t xml:space="preserve">1.4.2) </w:t>
+      </w:r>
+    </w:p>
+    <w:p>
+      <w:pPr>
+        <w:bidi/>
+        <w:jc w:val="right"/>
+        <w:rPr>
+          <w:rFonts w:ascii="David" w:eastAsiaTheme="minorEastAsia" w:hAnsi="David" w:cs="David"/>
+          <w:sz w:val="28"/>
+          <w:szCs w:val="28"/>
+          <w:lang w:val="en-US"/>
+        </w:rPr>
+      </w:pPr>
+      <w:r>
+        <w:rPr>
+          <w:rFonts w:ascii="David" w:eastAsiaTheme="minorEastAsia" w:hAnsi="David" w:cs="David"/>
+          <w:sz w:val="28"/>
+          <w:szCs w:val="28"/>
+          <w:lang w:val="en-US"/>
+        </w:rPr>
+        <w:t xml:space="preserve">To prove that is strategy proof we need to prove </w:t>
+      </w:r>
+    </w:p>
+    <w:p>
+      <w:pPr>
+        <w:bidi/>
+        <w:jc w:val="right"/>
+      </w:pPr>
+      <w:r>
+        <w:t>Monotonicity</w:t>
+      </w:r>
+      <w:r>
+        <w:t xml:space="preserve"> – if you have higher value you still get the item.</w:t>
+      </w:r>
+    </w:p>
+    <w:p>
+      <w:pPr>
+        <w:bidi/>
+        <w:jc w:val="right"/>
+      </w:pPr>
+      <w:r>
+        <w:t>threshold payment</w:t>
+      </w:r>
+      <w:r>
+        <w:t xml:space="preserve"> – each player have a R/k payment he will have to pay.</w:t>
+      </w:r>
+    </w:p>
+    <w:p>
+      <w:pPr>
+        <w:bidi/>
+        <w:jc w:val="right"/>
+      </w:pPr>
+    </w:p>
+    <w:p>
+      <w:pPr>
+        <w:bidi/>
+        <w:jc w:val="right"/>
+      </w:pPr>
+    </w:p>
+    <w:p>
+      <w:pPr>
+        <w:bidi/>
+        <w:jc w:val="right"/>
+        <w:rPr>
           <w:rFonts w:ascii="David" w:eastAsiaTheme="minorEastAsia" w:hAnsi="David" w:cs="David" w:hint="cs"/>
           <w:sz w:val="28"/>
           <w:szCs w:val="28"/>
@@ -5572,15 +5750,6 @@
           <w:lang w:val="en-US"/>
         </w:rPr>
       </w:pPr>
-      <w:r>
-        <w:rPr>
-          <w:rFonts w:ascii="David" w:eastAsiaTheme="minorEastAsia" w:hAnsi="David" w:cs="David"/>
-          <w:sz w:val="28"/>
-          <w:szCs w:val="28"/>
-          <w:lang w:val="en-US"/>
-        </w:rPr>
-        <w:t xml:space="preserve">c) </w:t>
-      </w:r>
     </w:p>
     <w:sectPr>
       <w:pgSz w:w="12240" w:h="15840"/>

</xml_diff>